<commit_message>
Update to the talk code 06
</commit_message>
<xml_diff>
--- a/Lesson 06 Code Talk.docx
+++ b/Lesson 06 Code Talk.docx
@@ -42,7 +42,25 @@
           <w:sz w:val="24"/>
           <w:szCs w:val="24"/>
         </w:rPr>
-        <w:t>Machine learning increasingly determines the choices we can make, such as what advertisement we are shown or what coupon we can use at the store. Give an example of how machine learning impacted your life.</w:t>
+        <w:t xml:space="preserve">Machine learning increasingly determines the choices we can make, such as what advertisement we </w:t>
+      </w:r>
+      <w:proofErr w:type="gramStart"/>
+      <w:r>
+        <w:rPr>
+          <w:rFonts w:ascii="Times New Roman" w:eastAsia="Times New Roman" w:hAnsi="Times New Roman" w:cs="Times New Roman"/>
+          <w:sz w:val="24"/>
+          <w:szCs w:val="24"/>
+        </w:rPr>
+        <w:t>are shown</w:t>
+      </w:r>
+      <w:proofErr w:type="gramEnd"/>
+      <w:r>
+        <w:rPr>
+          <w:rFonts w:ascii="Times New Roman" w:eastAsia="Times New Roman" w:hAnsi="Times New Roman" w:cs="Times New Roman"/>
+          <w:sz w:val="24"/>
+          <w:szCs w:val="24"/>
+        </w:rPr>
+        <w:t xml:space="preserve"> or what coupon we can use at the store. Give an example of how machine learning impacted your life.</w:t>
       </w:r>
     </w:p>
     <w:p>
@@ -50,10 +68,13 @@
         <w:t xml:space="preserve">A practical way that I see the impact </w:t>
       </w:r>
       <w:r>
-        <w:t xml:space="preserve">of Machine Learning is that I </w:t>
-      </w:r>
-      <w:r>
-        <w:t>have to</w:t>
+        <w:t xml:space="preserve">of Machine Learning is </w:t>
+      </w:r>
+      <w:r>
+        <w:t xml:space="preserve">how </w:t>
+      </w:r>
+      <w:r>
+        <w:t>I need to</w:t>
       </w:r>
       <w:r>
         <w:t xml:space="preserve"> be more careful and intentional </w:t>
@@ -68,7 +89,25 @@
         <w:t>Also,</w:t>
       </w:r>
       <w:r>
-        <w:t xml:space="preserve"> since probably the algorithms are optimized for retention and to sell a </w:t>
+        <w:t xml:space="preserve"> since the algorithms are </w:t>
+      </w:r>
+      <w:r>
+        <w:t>(</w:t>
+      </w:r>
+      <w:r>
+        <w:t>highly likely</w:t>
+      </w:r>
+      <w:r>
+        <w:t xml:space="preserve">) </w:t>
+      </w:r>
+      <w:r>
+        <w:t>optimized for retention and</w:t>
+      </w:r>
+      <w:r>
+        <w:t>/or</w:t>
+      </w:r>
+      <w:r>
+        <w:t xml:space="preserve"> to sell a </w:t>
       </w:r>
       <w:r>
         <w:t>product,</w:t>
@@ -77,10 +116,22 @@
         <w:t xml:space="preserve"> </w:t>
       </w:r>
       <w:r>
-        <w:t>I have to double check that whatever thing/product/idea I see recommended to me</w:t>
-      </w:r>
-      <w:r>
-        <w:t xml:space="preserve"> is not creating a “</w:t>
+        <w:t xml:space="preserve">I </w:t>
+      </w:r>
+      <w:r>
+        <w:t>must</w:t>
+      </w:r>
+      <w:r>
+        <w:t xml:space="preserve"> double check whatever</w:t>
+      </w:r>
+      <w:r>
+        <w:t xml:space="preserve"> or/not the</w:t>
+      </w:r>
+      <w:r>
+        <w:t xml:space="preserve"> thing/product/idea I see recommended to me</w:t>
+      </w:r>
+      <w:r>
+        <w:t xml:space="preserve"> is creating a “</w:t>
       </w:r>
       <w:r>
         <w:t xml:space="preserve">confirmation bias” effect in my decisions. </w:t>
@@ -145,10 +196,28 @@
         <w:t xml:space="preserve">on </w:t>
       </w:r>
       <w:r>
-        <w:t>the effects of those choices</w:t>
-      </w:r>
-      <w:r>
-        <w:t xml:space="preserve"> (if there are any).</w:t>
+        <w:t xml:space="preserve">the effects </w:t>
+      </w:r>
+      <w:r>
+        <w:t xml:space="preserve">(if </w:t>
+      </w:r>
+      <w:r>
+        <w:t xml:space="preserve">any) </w:t>
+      </w:r>
+      <w:r>
+        <w:t>of those choices</w:t>
+      </w:r>
+      <w:r>
+        <w:t xml:space="preserve"> </w:t>
+      </w:r>
+      <w:r>
+        <w:t xml:space="preserve">and just be aware of </w:t>
+      </w:r>
+      <w:r>
+        <w:t>the situation</w:t>
+      </w:r>
+      <w:r>
+        <w:t>.</w:t>
       </w:r>
     </w:p>
     <w:sectPr>

</xml_diff>